<commit_message>
Added some references and changed the dataset
</commit_message>
<xml_diff>
--- a/Assignment1 report.docx
+++ b/Assignment1 report.docx
@@ -21,6 +21,11 @@
       </w:r>
       <w:r>
         <w:t>ences:</w:t>
+      </w:r>
+    </w:p>
+    <w:p>
+      <w:r>
+        <w:t>Dataset resource</w:t>
       </w:r>
     </w:p>
     <w:p>
@@ -34,11 +39,135 @@
       </w:hyperlink>
     </w:p>
     <w:p>
+      <w:r>
+        <w:rPr>
+          <w:rFonts w:hint="eastAsia"/>
+        </w:rPr>
+        <w:t>g</w:t>
+      </w:r>
+      <w:r>
+        <w:t>lucose criteria</w:t>
+      </w:r>
+      <w:r>
+        <w:t xml:space="preserve"> (expert knowledge &gt;140 is high)</w:t>
+      </w:r>
+    </w:p>
+    <w:p>
+      <w:hyperlink r:id="rId5" w:history="1">
+        <w:r>
+          <w:rPr>
+            <w:rStyle w:val="Hyperlink"/>
+          </w:rPr>
+          <w:t>https://www.cdc.gov/diabetes/basics/getting-tested.html#:~:text=A%20fasting%20blood%20sugar%20level,higher%20indicates%20you%20have%20diabetes</w:t>
+        </w:r>
+      </w:hyperlink>
+      <w:r>
+        <w:t>.</w:t>
+      </w:r>
+    </w:p>
+    <w:p>
+      <w:r>
+        <w:t>Blood pressure</w:t>
+      </w:r>
+      <w:r>
+        <w:t xml:space="preserve"> (expert knowledge &gt;80 is high)</w:t>
+      </w:r>
+    </w:p>
+    <w:p>
+      <w:hyperlink r:id="rId6" w:history="1">
+        <w:r>
+          <w:rPr>
+            <w:rStyle w:val="Hyperlink"/>
+          </w:rPr>
+          <w:t>https://www.cdc.gov/bloodpressure/about.htm#:~:text=%2F80%20mmHg.%E2%80%9D-,What%20are%20normal%20blood%20pressure%20numbers%3F,less%20than%20120%2F80%20mmHg.&amp;text=No%20matter%20your%20age%2C%20you,pressure%20in%20a%20healthy%20range</w:t>
+        </w:r>
+      </w:hyperlink>
+      <w:r>
+        <w:t>.</w:t>
+      </w:r>
+    </w:p>
+    <w:p>
+      <w:r>
+        <w:rPr>
+          <w:rFonts w:hint="eastAsia"/>
+        </w:rPr>
+        <w:t>S</w:t>
+      </w:r>
+      <w:r>
+        <w:t>kin thickness (avg of data, &gt;20 is high)</w:t>
+      </w:r>
+    </w:p>
+    <w:p>
+      <w:r>
+        <w:t>Insulin</w:t>
+      </w:r>
+      <w:r>
+        <w:t xml:space="preserve"> (avg of data, &gt;80 is high)</w:t>
+      </w:r>
+    </w:p>
+    <w:p>
+      <w:r>
+        <w:t>Bmi (expert knowledge &gt; 25 is high)</w:t>
+      </w:r>
+    </w:p>
+    <w:p>
+      <w:hyperlink r:id="rId7" w:history="1">
+        <w:r>
+          <w:rPr>
+            <w:rStyle w:val="Hyperlink"/>
+          </w:rPr>
+          <w:t>https://www.calculator.net/bmi-calculator.html</w:t>
+        </w:r>
+      </w:hyperlink>
+    </w:p>
+    <w:p>
+      <w:hyperlink r:id="rId8" w:history="1">
+        <w:r>
+          <w:rPr>
+            <w:rStyle w:val="Hyperlink"/>
+          </w:rPr>
+          <w:t>https://www.escardio.org/The-ESC/Press-Office/Press-releases/Body-mass-index-is-a-more-powerful-risk-factor-for-diabetes-than-genetics</w:t>
+        </w:r>
+      </w:hyperlink>
+    </w:p>
+    <w:p>
+      <w:hyperlink r:id="rId9" w:history="1">
+        <w:r>
+          <w:rPr>
+            <w:rStyle w:val="Hyperlink"/>
+          </w:rPr>
+          <w:t>https://www.ncbi.nlm.nih.gov/pmc/articles/PMC4457375/#:~:text=The%20risk%20of%20developing%20DM,HR%3D2.51%20for%20women</w:t>
+        </w:r>
+      </w:hyperlink>
+      <w:r>
+        <w:t>).</w:t>
+      </w:r>
+    </w:p>
+    <w:p>
       <w:pPr>
         <w:rPr>
           <w:rFonts w:hint="eastAsia"/>
         </w:rPr>
       </w:pPr>
+    </w:p>
+    <w:p>
+      <w:r>
+        <w:t>DiabetesPedigreeFunction</w:t>
+      </w:r>
+      <w:r>
+        <w:t xml:space="preserve"> (likelihood so &gt; 0.5 is high)</w:t>
+      </w:r>
+    </w:p>
+    <w:p/>
+    <w:p>
+      <w:pPr>
+        <w:rPr>
+          <w:rFonts w:hint="eastAsia"/>
+        </w:rPr>
+      </w:pPr>
+      <w:r>
+        <w:t>Age(general knowledge &gt;50 is high)</w:t>
+      </w:r>
     </w:p>
     <w:sectPr>
       <w:pgSz w:w="11906" w:h="16838"/>

</xml_diff>

<commit_message>
Added basic report content
</commit_message>
<xml_diff>
--- a/Assignment1 report.docx
+++ b/Assignment1 report.docx
@@ -2,25 +2,758 @@
 <file path=word/document.xml><?xml version="1.0" encoding="utf-8"?>
 <w:document xmlns:wpc="http://schemas.microsoft.com/office/word/2010/wordprocessingCanvas" xmlns:cx="http://schemas.microsoft.com/office/drawing/2014/chartex" xmlns:cx1="http://schemas.microsoft.com/office/drawing/2015/9/8/chartex" xmlns:cx2="http://schemas.microsoft.com/office/drawing/2015/10/21/chartex" xmlns:cx3="http://schemas.microsoft.com/office/drawing/2016/5/9/chartex" xmlns:cx4="http://schemas.microsoft.com/office/drawing/2016/5/10/chartex" xmlns:cx5="http://schemas.microsoft.com/office/drawing/2016/5/11/chartex" xmlns:cx6="http://schemas.microsoft.com/office/drawing/2016/5/12/chartex" xmlns:cx7="http://schemas.microsoft.com/office/drawing/2016/5/13/chartex" xmlns:cx8="http://schemas.microsoft.com/office/drawing/2016/5/14/chartex" xmlns:mc="http://schemas.openxmlformats.org/markup-compatibility/2006" xmlns:aink="http://schemas.microsoft.com/office/drawing/2016/ink" xmlns:am3d="http://schemas.microsoft.com/office/drawing/2017/model3d" xmlns:o="urn:schemas-microsoft-com:office:office" xmlns:oel="http://schemas.microsoft.com/office/2019/extlst" xmlns:r="http://schemas.openxmlformats.org/officeDocument/2006/relationships" xmlns:m="http://schemas.openxmlformats.org/officeDocument/2006/math" xmlns:v="urn:schemas-microsoft-com:vml" xmlns:wp14="http://schemas.microsoft.com/office/word/2010/wordprocessingDrawing" xmlns:wp="http://schemas.openxmlformats.org/drawingml/2006/wordprocessingDrawing" xmlns:w10="urn:schemas-microsoft-com:office:word" xmlns:w="http://schemas.openxmlformats.org/wordprocessingml/2006/main" xmlns:w14="http://schemas.microsoft.com/office/word/2010/wordml" xmlns:w15="http://schemas.microsoft.com/office/word/2012/wordml" xmlns:w16cex="http://schemas.microsoft.com/office/word/2018/wordml/cex" xmlns:w16cid="http://schemas.microsoft.com/office/word/2016/wordml/cid" xmlns:w16="http://schemas.microsoft.com/office/word/2018/wordml" xmlns:w16du="http://schemas.microsoft.com/office/word/2023/wordml/word16du" xmlns:w16sdtdh="http://schemas.microsoft.com/office/word/2020/wordml/sdtdatahash" xmlns:w16se="http://schemas.microsoft.com/office/word/2015/wordml/symex" xmlns:wpg="http://schemas.microsoft.com/office/word/2010/wordprocessingGroup" xmlns:wpi="http://schemas.microsoft.com/office/word/2010/wordprocessingInk" xmlns:wne="http://schemas.microsoft.com/office/word/2006/wordml" xmlns:wps="http://schemas.microsoft.com/office/word/2010/wordprocessingShape" mc:Ignorable="w14 w15 w16se w16cid w16 w16cex w16sdtdh wp14">
   <w:body>
-    <w:p/>
-    <w:p/>
-    <w:p/>
-    <w:p>
-      <w:pPr>
+    <w:p>
+      <w:pPr>
+        <w:pStyle w:val="ListParagraph"/>
+        <w:numPr>
+          <w:ilvl w:val="0"/>
+          <w:numId w:val="1"/>
+        </w:numPr>
+        <w:ind w:firstLineChars="0"/>
+        <w:rPr>
+          <w:b/>
+          <w:bCs/>
+          <w:sz w:val="32"/>
+          <w:szCs w:val="32"/>
+        </w:rPr>
+      </w:pPr>
+      <w:r>
         <w:rPr>
           <w:rFonts w:hint="eastAsia"/>
-        </w:rPr>
-      </w:pPr>
-    </w:p>
-    <w:p>
-      <w:r>
+          <w:b/>
+          <w:bCs/>
+          <w:sz w:val="32"/>
+          <w:szCs w:val="32"/>
+        </w:rPr>
+        <w:t>Introdu</w:t>
+      </w:r>
+      <w:r>
+        <w:rPr>
+          <w:b/>
+          <w:bCs/>
+          <w:sz w:val="32"/>
+          <w:szCs w:val="32"/>
+        </w:rPr>
+        <w:t>ction</w:t>
+      </w:r>
+    </w:p>
+    <w:p>
+      <w:pPr>
+        <w:pStyle w:val="ListParagraph"/>
+        <w:ind w:left="360" w:firstLineChars="0" w:firstLine="0"/>
+        <w:rPr>
+          <w:sz w:val="24"/>
+          <w:szCs w:val="24"/>
+        </w:rPr>
+      </w:pPr>
+      <w:r>
+        <w:rPr>
+          <w:sz w:val="24"/>
+          <w:szCs w:val="24"/>
+        </w:rPr>
+        <w:t xml:space="preserve">The objective </w:t>
+      </w:r>
+      <w:r>
+        <w:rPr>
+          <w:sz w:val="24"/>
+          <w:szCs w:val="24"/>
+        </w:rPr>
+        <w:t>of t</w:t>
+      </w:r>
+      <w:r>
+        <w:rPr>
+          <w:sz w:val="24"/>
+          <w:szCs w:val="24"/>
+        </w:rPr>
+        <w:t xml:space="preserve">he network will be used to determine whether to </w:t>
+      </w:r>
+      <w:r>
+        <w:rPr>
+          <w:sz w:val="24"/>
+          <w:szCs w:val="24"/>
+        </w:rPr>
+        <w:t>take diabetes treatment</w:t>
+      </w:r>
+      <w:r>
+        <w:rPr>
+          <w:sz w:val="24"/>
+          <w:szCs w:val="24"/>
+        </w:rPr>
+        <w:t xml:space="preserve"> to bring about </w:t>
+      </w:r>
+      <w:r>
+        <w:rPr>
+          <w:sz w:val="24"/>
+          <w:szCs w:val="24"/>
+        </w:rPr>
+        <w:t>more careful considerations of taking diabetes medicines which usually have many bad side-effects</w:t>
+      </w:r>
+      <w:r>
+        <w:rPr>
+          <w:sz w:val="24"/>
+          <w:szCs w:val="24"/>
+        </w:rPr>
+        <w:t xml:space="preserve"> in</w:t>
+      </w:r>
+      <w:r>
+        <w:rPr>
+          <w:sz w:val="24"/>
+          <w:szCs w:val="24"/>
+        </w:rPr>
+        <w:t xml:space="preserve"> the current diabetes field</w:t>
+      </w:r>
+      <w:r>
+        <w:rPr>
+          <w:sz w:val="24"/>
+          <w:szCs w:val="24"/>
+        </w:rPr>
+        <w:t>.</w:t>
+      </w:r>
+    </w:p>
+    <w:p>
+      <w:pPr>
+        <w:pStyle w:val="ListParagraph"/>
+        <w:ind w:left="360" w:firstLineChars="0" w:firstLine="0"/>
         <w:rPr>
           <w:rFonts w:hint="eastAsia"/>
+          <w:sz w:val="24"/>
+          <w:szCs w:val="24"/>
+        </w:rPr>
+      </w:pPr>
+      <w:r>
+        <w:rPr>
+          <w:rFonts w:hint="eastAsia"/>
+          <w:sz w:val="24"/>
+          <w:szCs w:val="24"/>
+        </w:rPr>
+        <w:t>T</w:t>
+      </w:r>
+      <w:r>
+        <w:rPr>
+          <w:sz w:val="24"/>
+          <w:szCs w:val="24"/>
+        </w:rPr>
+        <w:t>he potential user community is people who have family background diabetes history, old people with health concerns and people who generally worry about their health issues.</w:t>
+      </w:r>
+    </w:p>
+    <w:p>
+      <w:pPr>
+        <w:pStyle w:val="ListParagraph"/>
+        <w:numPr>
+          <w:ilvl w:val="0"/>
+          <w:numId w:val="1"/>
+        </w:numPr>
+        <w:ind w:firstLineChars="0"/>
+        <w:rPr>
+          <w:rFonts w:hint="eastAsia"/>
+          <w:b/>
+          <w:bCs/>
+          <w:sz w:val="32"/>
+          <w:szCs w:val="32"/>
+        </w:rPr>
+      </w:pPr>
+      <w:r>
+        <w:rPr>
+          <w:b/>
+          <w:bCs/>
+          <w:sz w:val="32"/>
+          <w:szCs w:val="32"/>
+        </w:rPr>
+        <w:t>Problem analysis</w:t>
+      </w:r>
+    </w:p>
+    <w:p>
+      <w:pPr>
+        <w:pStyle w:val="ListParagraph"/>
+        <w:ind w:left="360" w:firstLineChars="0" w:firstLine="0"/>
+        <w:rPr>
+          <w:sz w:val="24"/>
+          <w:szCs w:val="24"/>
+        </w:rPr>
+      </w:pPr>
+      <w:r>
+        <w:rPr>
+          <w:sz w:val="24"/>
+          <w:szCs w:val="24"/>
+        </w:rPr>
+        <w:t>The problem is</w:t>
+      </w:r>
+      <w:r>
+        <w:rPr>
+          <w:sz w:val="24"/>
+          <w:szCs w:val="24"/>
+        </w:rPr>
+        <w:t xml:space="preserve"> whether to take</w:t>
+      </w:r>
+      <w:r>
+        <w:rPr>
+          <w:sz w:val="24"/>
+          <w:szCs w:val="24"/>
+        </w:rPr>
+        <w:t xml:space="preserve"> diabetes</w:t>
+      </w:r>
+      <w:r>
+        <w:rPr>
+          <w:sz w:val="24"/>
+          <w:szCs w:val="24"/>
+        </w:rPr>
+        <w:t xml:space="preserve"> treatments based on several observed conditions.</w:t>
+      </w:r>
+    </w:p>
+    <w:p>
+      <w:pPr>
+        <w:pStyle w:val="ListParagraph"/>
+        <w:ind w:left="360" w:firstLineChars="0" w:firstLine="0"/>
+        <w:rPr>
+          <w:sz w:val="24"/>
+          <w:szCs w:val="24"/>
+        </w:rPr>
+      </w:pPr>
+      <w:r>
+        <w:rPr>
+          <w:rFonts w:hint="eastAsia"/>
+          <w:sz w:val="24"/>
+          <w:szCs w:val="24"/>
+        </w:rPr>
+        <w:t>T</w:t>
+      </w:r>
+      <w:r>
+        <w:rPr>
+          <w:sz w:val="24"/>
+          <w:szCs w:val="24"/>
+        </w:rPr>
+        <w:t xml:space="preserve">he potential factors are: </w:t>
+      </w:r>
+    </w:p>
+    <w:p>
+      <w:pPr>
+        <w:pStyle w:val="ListParagraph"/>
+        <w:numPr>
+          <w:ilvl w:val="0"/>
+          <w:numId w:val="2"/>
+        </w:numPr>
+        <w:ind w:firstLineChars="0"/>
+        <w:rPr>
+          <w:sz w:val="24"/>
+          <w:szCs w:val="24"/>
+        </w:rPr>
+      </w:pPr>
+      <w:r>
+        <w:rPr>
+          <w:sz w:val="24"/>
+          <w:szCs w:val="24"/>
+        </w:rPr>
+        <w:t xml:space="preserve">Plasma glucose concentration </w:t>
+      </w:r>
+      <w:proofErr w:type="gramStart"/>
+      <w:r>
+        <w:rPr>
+          <w:sz w:val="24"/>
+          <w:szCs w:val="24"/>
+        </w:rPr>
+        <w:t>a 2 hours</w:t>
+      </w:r>
+      <w:proofErr w:type="gramEnd"/>
+      <w:r>
+        <w:rPr>
+          <w:sz w:val="24"/>
+          <w:szCs w:val="24"/>
+        </w:rPr>
+        <w:t xml:space="preserve"> in an oral glucose tolerance</w:t>
+      </w:r>
+      <w:r>
+        <w:rPr>
+          <w:sz w:val="24"/>
+          <w:szCs w:val="24"/>
+        </w:rPr>
+        <w:t xml:space="preserve"> </w:t>
+      </w:r>
+      <w:r>
+        <w:rPr>
+          <w:sz w:val="24"/>
+          <w:szCs w:val="24"/>
+        </w:rPr>
+        <w:t>test</w:t>
+      </w:r>
+    </w:p>
+    <w:p>
+      <w:pPr>
+        <w:pStyle w:val="ListParagraph"/>
+        <w:numPr>
+          <w:ilvl w:val="0"/>
+          <w:numId w:val="2"/>
+        </w:numPr>
+        <w:ind w:firstLineChars="0"/>
+        <w:rPr>
+          <w:sz w:val="24"/>
+          <w:szCs w:val="24"/>
+        </w:rPr>
+      </w:pPr>
+      <w:r>
+        <w:rPr>
+          <w:sz w:val="24"/>
+          <w:szCs w:val="24"/>
+        </w:rPr>
+        <w:t>Blood</w:t>
+      </w:r>
+      <w:r>
+        <w:rPr>
+          <w:sz w:val="24"/>
+          <w:szCs w:val="24"/>
+        </w:rPr>
+        <w:t xml:space="preserve"> </w:t>
+      </w:r>
+      <w:r>
+        <w:rPr>
+          <w:sz w:val="24"/>
+          <w:szCs w:val="24"/>
+        </w:rPr>
+        <w:t>Pressure: Diastolic blood pressure (mm Hg)</w:t>
+      </w:r>
+      <w:r>
+        <w:rPr>
+          <w:sz w:val="24"/>
+          <w:szCs w:val="24"/>
+        </w:rPr>
+        <w:t xml:space="preserve"> </w:t>
+      </w:r>
+    </w:p>
+    <w:p>
+      <w:pPr>
+        <w:pStyle w:val="ListParagraph"/>
+        <w:numPr>
+          <w:ilvl w:val="0"/>
+          <w:numId w:val="2"/>
+        </w:numPr>
+        <w:ind w:firstLineChars="0"/>
+        <w:rPr>
+          <w:sz w:val="24"/>
+          <w:szCs w:val="24"/>
+        </w:rPr>
+      </w:pPr>
+      <w:r>
+        <w:rPr>
+          <w:sz w:val="24"/>
+          <w:szCs w:val="24"/>
+        </w:rPr>
+        <w:t>Insulin: 2-Hour serum insulin (mu U/ml)</w:t>
+      </w:r>
+      <w:r>
+        <w:rPr>
+          <w:sz w:val="24"/>
+          <w:szCs w:val="24"/>
+        </w:rPr>
+        <w:t xml:space="preserve"> </w:t>
+      </w:r>
+    </w:p>
+    <w:p>
+      <w:pPr>
+        <w:pStyle w:val="ListParagraph"/>
+        <w:numPr>
+          <w:ilvl w:val="0"/>
+          <w:numId w:val="2"/>
+        </w:numPr>
+        <w:ind w:firstLineChars="0"/>
+        <w:rPr>
+          <w:sz w:val="24"/>
+          <w:szCs w:val="24"/>
+        </w:rPr>
+      </w:pPr>
+      <w:r>
+        <w:rPr>
+          <w:sz w:val="24"/>
+          <w:szCs w:val="24"/>
+        </w:rPr>
+        <w:t>BMI: Body mass index (weight in kg</w:t>
+      </w:r>
+      <w:proofErr w:type="gramStart"/>
+      <w:r>
+        <w:rPr>
+          <w:sz w:val="24"/>
+          <w:szCs w:val="24"/>
+        </w:rPr>
+        <w:t>/(</w:t>
+      </w:r>
+      <w:proofErr w:type="gramEnd"/>
+      <w:r>
+        <w:rPr>
+          <w:sz w:val="24"/>
+          <w:szCs w:val="24"/>
+        </w:rPr>
+        <w:t>height in m)^2)</w:t>
+      </w:r>
+      <w:r>
+        <w:rPr>
+          <w:sz w:val="24"/>
+          <w:szCs w:val="24"/>
+        </w:rPr>
+        <w:t xml:space="preserve"> </w:t>
+      </w:r>
+    </w:p>
+    <w:p>
+      <w:pPr>
+        <w:pStyle w:val="ListParagraph"/>
+        <w:numPr>
+          <w:ilvl w:val="0"/>
+          <w:numId w:val="2"/>
+        </w:numPr>
+        <w:ind w:firstLineChars="0"/>
+        <w:rPr>
+          <w:sz w:val="24"/>
+          <w:szCs w:val="24"/>
+        </w:rPr>
+      </w:pPr>
+      <w:r>
+        <w:rPr>
+          <w:sz w:val="24"/>
+          <w:szCs w:val="24"/>
+        </w:rPr>
+        <w:t>Diabetes</w:t>
+      </w:r>
+      <w:r>
+        <w:rPr>
+          <w:sz w:val="24"/>
+          <w:szCs w:val="24"/>
+        </w:rPr>
+        <w:t xml:space="preserve"> </w:t>
+      </w:r>
+      <w:r>
+        <w:rPr>
+          <w:sz w:val="24"/>
+          <w:szCs w:val="24"/>
+        </w:rPr>
+        <w:t>Pedigree</w:t>
+      </w:r>
+      <w:r>
+        <w:rPr>
+          <w:sz w:val="24"/>
+          <w:szCs w:val="24"/>
+        </w:rPr>
+        <w:t xml:space="preserve"> </w:t>
+      </w:r>
+      <w:r>
+        <w:rPr>
+          <w:sz w:val="24"/>
+          <w:szCs w:val="24"/>
+        </w:rPr>
+        <w:t>Function: Diabetes pedigree function</w:t>
+      </w:r>
+      <w:r>
+        <w:rPr>
+          <w:sz w:val="24"/>
+          <w:szCs w:val="24"/>
+        </w:rPr>
+        <w:t xml:space="preserve"> </w:t>
+      </w:r>
+    </w:p>
+    <w:p>
+      <w:pPr>
+        <w:pStyle w:val="ListParagraph"/>
+        <w:numPr>
+          <w:ilvl w:val="0"/>
+          <w:numId w:val="2"/>
+        </w:numPr>
+        <w:ind w:firstLineChars="0"/>
+        <w:rPr>
+          <w:sz w:val="24"/>
+          <w:szCs w:val="24"/>
+        </w:rPr>
+      </w:pPr>
+      <w:r>
+        <w:rPr>
+          <w:sz w:val="24"/>
+          <w:szCs w:val="24"/>
+        </w:rPr>
+        <w:t>Age: Age (years)</w:t>
+      </w:r>
+      <w:r>
+        <w:rPr>
+          <w:sz w:val="24"/>
+          <w:szCs w:val="24"/>
+        </w:rPr>
+        <w:t>.</w:t>
+      </w:r>
+    </w:p>
+    <w:p>
+      <w:pPr>
+        <w:pStyle w:val="ListParagraph"/>
+        <w:ind w:left="360" w:firstLineChars="0" w:firstLine="0"/>
+        <w:rPr>
+          <w:sz w:val="24"/>
+          <w:szCs w:val="24"/>
+        </w:rPr>
+      </w:pPr>
+      <w:r>
+        <w:rPr>
+          <w:rFonts w:hint="eastAsia"/>
+          <w:sz w:val="24"/>
+          <w:szCs w:val="24"/>
+        </w:rPr>
+        <w:t>T</w:t>
+      </w:r>
+      <w:r>
+        <w:rPr>
+          <w:sz w:val="24"/>
+          <w:szCs w:val="24"/>
+        </w:rPr>
+        <w:t xml:space="preserve">he dataset is </w:t>
+      </w:r>
+      <w:r>
+        <w:rPr>
+          <w:sz w:val="24"/>
+          <w:szCs w:val="24"/>
+        </w:rPr>
+        <w:t>originally from the National Institute of Diabetes and Digestive and Kidney Diseases. The objective is to predict based on diagnostic measurements whether a patient has diabetes.</w:t>
+      </w:r>
+      <w:r>
+        <w:rPr>
+          <w:sz w:val="24"/>
+          <w:szCs w:val="24"/>
+        </w:rPr>
+        <w:t xml:space="preserve"> </w:t>
+      </w:r>
+      <w:r>
+        <w:rPr>
+          <w:sz w:val="24"/>
+          <w:szCs w:val="24"/>
+        </w:rPr>
+        <w:t xml:space="preserve">Several constraints were placed on the selection of these instances from a larger database. </w:t>
+      </w:r>
+      <w:proofErr w:type="gramStart"/>
+      <w:r>
+        <w:rPr>
+          <w:sz w:val="24"/>
+          <w:szCs w:val="24"/>
+        </w:rPr>
+        <w:t>In particular, all</w:t>
+      </w:r>
+      <w:proofErr w:type="gramEnd"/>
+      <w:r>
+        <w:rPr>
+          <w:sz w:val="24"/>
+          <w:szCs w:val="24"/>
+        </w:rPr>
+        <w:t xml:space="preserve"> </w:t>
+      </w:r>
+      <w:r>
+        <w:rPr>
+          <w:sz w:val="24"/>
+          <w:szCs w:val="24"/>
+        </w:rPr>
+        <w:lastRenderedPageBreak/>
+        <w:t>patients here are females at least 21 years old of Pima Indian heritage.</w:t>
+      </w:r>
+      <w:r>
+        <w:rPr>
+          <w:sz w:val="24"/>
+          <w:szCs w:val="24"/>
+        </w:rPr>
+        <w:t xml:space="preserve"> The dataset has been adopted for the use of this assignment.</w:t>
+      </w:r>
+    </w:p>
+    <w:p>
+      <w:pPr>
+        <w:pStyle w:val="ListParagraph"/>
+        <w:ind w:left="360" w:firstLineChars="0" w:firstLine="0"/>
+        <w:rPr>
+          <w:rFonts w:hint="eastAsia"/>
+          <w:sz w:val="24"/>
+          <w:szCs w:val="24"/>
+        </w:rPr>
+      </w:pPr>
+      <w:r>
+        <w:rPr>
+          <w:rFonts w:hint="eastAsia"/>
+          <w:sz w:val="24"/>
+          <w:szCs w:val="24"/>
+        </w:rPr>
+        <w:t>T</w:t>
+      </w:r>
+      <w:r>
+        <w:rPr>
+          <w:sz w:val="24"/>
+          <w:szCs w:val="24"/>
+        </w:rPr>
+        <w:t xml:space="preserve">he expert knowledge consulted are to know about background of diabetes. And </w:t>
+      </w:r>
+      <w:proofErr w:type="gramStart"/>
+      <w:r>
+        <w:rPr>
+          <w:sz w:val="24"/>
+          <w:szCs w:val="24"/>
+        </w:rPr>
+        <w:t>also</w:t>
+      </w:r>
+      <w:proofErr w:type="gramEnd"/>
+      <w:r>
+        <w:rPr>
+          <w:sz w:val="24"/>
+          <w:szCs w:val="24"/>
+        </w:rPr>
+        <w:t xml:space="preserve"> the criteria for changing numeric data to categorical variables based on some expert knowledge.</w:t>
+      </w:r>
+    </w:p>
+    <w:p>
+      <w:pPr>
+        <w:pStyle w:val="ListParagraph"/>
+        <w:numPr>
+          <w:ilvl w:val="0"/>
+          <w:numId w:val="1"/>
+        </w:numPr>
+        <w:ind w:firstLineChars="0"/>
+        <w:rPr>
+          <w:b/>
+          <w:bCs/>
+          <w:sz w:val="32"/>
+          <w:szCs w:val="32"/>
+        </w:rPr>
+      </w:pPr>
+      <w:r>
+        <w:rPr>
+          <w:b/>
+          <w:bCs/>
+          <w:sz w:val="32"/>
+          <w:szCs w:val="32"/>
+        </w:rPr>
+        <w:t>Decision Network model</w:t>
+      </w:r>
+    </w:p>
+    <w:p>
+      <w:pPr>
+        <w:pStyle w:val="ListParagraph"/>
+        <w:ind w:left="360" w:firstLineChars="0" w:firstLine="0"/>
+        <w:rPr>
+          <w:rFonts w:hint="eastAsia"/>
+          <w:b/>
+          <w:bCs/>
+          <w:sz w:val="32"/>
+          <w:szCs w:val="32"/>
+        </w:rPr>
+      </w:pPr>
+    </w:p>
+    <w:p>
+      <w:pPr>
+        <w:pStyle w:val="ListParagraph"/>
+        <w:numPr>
+          <w:ilvl w:val="0"/>
+          <w:numId w:val="1"/>
+        </w:numPr>
+        <w:ind w:firstLineChars="0"/>
+        <w:rPr>
+          <w:b/>
+          <w:bCs/>
+          <w:sz w:val="32"/>
+          <w:szCs w:val="32"/>
+        </w:rPr>
+      </w:pPr>
+      <w:r>
+        <w:rPr>
+          <w:b/>
+          <w:bCs/>
+          <w:sz w:val="32"/>
+          <w:szCs w:val="32"/>
+        </w:rPr>
+        <w:t>Model testing and evaluation</w:t>
+      </w:r>
+    </w:p>
+    <w:p>
+      <w:pPr>
+        <w:pStyle w:val="ListParagraph"/>
+        <w:ind w:firstLine="640"/>
+        <w:rPr>
+          <w:rFonts w:hint="eastAsia"/>
+          <w:b/>
+          <w:bCs/>
+          <w:sz w:val="32"/>
+          <w:szCs w:val="32"/>
+        </w:rPr>
+      </w:pPr>
+    </w:p>
+    <w:p>
+      <w:pPr>
+        <w:pStyle w:val="ListParagraph"/>
+        <w:ind w:left="360" w:firstLineChars="0" w:firstLine="0"/>
+        <w:rPr>
+          <w:rFonts w:hint="eastAsia"/>
+          <w:b/>
+          <w:bCs/>
+          <w:sz w:val="32"/>
+          <w:szCs w:val="32"/>
+        </w:rPr>
+      </w:pPr>
+    </w:p>
+    <w:p>
+      <w:pPr>
+        <w:pStyle w:val="ListParagraph"/>
+        <w:numPr>
+          <w:ilvl w:val="0"/>
+          <w:numId w:val="1"/>
+        </w:numPr>
+        <w:ind w:firstLineChars="0"/>
+        <w:rPr>
+          <w:b/>
+          <w:bCs/>
+          <w:sz w:val="32"/>
+          <w:szCs w:val="32"/>
+        </w:rPr>
+      </w:pPr>
+      <w:r>
+        <w:rPr>
+          <w:b/>
+          <w:bCs/>
+          <w:sz w:val="32"/>
+          <w:szCs w:val="32"/>
+        </w:rPr>
+        <w:t>Conclusion</w:t>
+      </w:r>
+    </w:p>
+    <w:p>
+      <w:pPr>
+        <w:pStyle w:val="ListParagraph"/>
+        <w:ind w:left="360" w:firstLineChars="0" w:firstLine="0"/>
+        <w:rPr>
+          <w:rFonts w:hint="eastAsia"/>
+          <w:b/>
+          <w:bCs/>
+          <w:sz w:val="32"/>
+          <w:szCs w:val="32"/>
+        </w:rPr>
+      </w:pPr>
+    </w:p>
+    <w:p>
+      <w:pPr>
+        <w:pStyle w:val="ListParagraph"/>
+        <w:numPr>
+          <w:ilvl w:val="0"/>
+          <w:numId w:val="1"/>
+        </w:numPr>
+        <w:ind w:firstLineChars="0"/>
+        <w:rPr>
+          <w:rFonts w:hint="eastAsia"/>
+          <w:b/>
+          <w:bCs/>
+          <w:sz w:val="32"/>
+          <w:szCs w:val="32"/>
+        </w:rPr>
+      </w:pPr>
+      <w:r>
+        <w:rPr>
+          <w:rFonts w:hint="eastAsia"/>
+          <w:b/>
+          <w:bCs/>
+          <w:sz w:val="32"/>
+          <w:szCs w:val="32"/>
         </w:rPr>
         <w:t>Refer</w:t>
       </w:r>
       <w:r>
-        <w:t>ences:</w:t>
+        <w:rPr>
+          <w:b/>
+          <w:bCs/>
+          <w:sz w:val="32"/>
+          <w:szCs w:val="32"/>
+        </w:rPr>
+        <w:t>ences</w:t>
       </w:r>
     </w:p>
     <w:p>
@@ -29,7 +762,7 @@
       </w:r>
     </w:p>
     <w:p>
-      <w:hyperlink r:id="rId4" w:history="1">
+      <w:hyperlink r:id="rId5" w:history="1">
         <w:r>
           <w:rPr>
             <w:rStyle w:val="Hyperlink"/>
@@ -53,7 +786,7 @@
       </w:r>
     </w:p>
     <w:p>
-      <w:hyperlink r:id="rId5" w:history="1">
+      <w:hyperlink r:id="rId6" w:anchor=":~:text=A%20fasting%20blood%20sugar%20level,higher%20indicates%20you%20have%20diabetes" w:history="1">
         <w:r>
           <w:rPr>
             <w:rStyle w:val="Hyperlink"/>
@@ -74,7 +807,7 @@
       </w:r>
     </w:p>
     <w:p>
-      <w:hyperlink r:id="rId6" w:history="1">
+      <w:hyperlink r:id="rId7" w:anchor=":~:text=%2F80%20mmHg.%E2%80%9D-,What%20are%20normal%20blood%20pressure%20numbers%3F,less%20than%20120%2F80%20mmHg.&amp;text=No%20matter%20your%20age%2C%20you,pressure%20in%20a%20healthy%20range" w:history="1">
         <w:r>
           <w:rPr>
             <w:rStyle w:val="Hyperlink"/>
@@ -106,12 +839,17 @@
       </w:r>
     </w:p>
     <w:p>
-      <w:r>
-        <w:t>Bmi (expert knowledge &gt; 25 is high)</w:t>
-      </w:r>
-    </w:p>
-    <w:p>
-      <w:hyperlink r:id="rId7" w:history="1">
+      <w:proofErr w:type="spellStart"/>
+      <w:r>
+        <w:t>Bmi</w:t>
+      </w:r>
+      <w:proofErr w:type="spellEnd"/>
+      <w:r>
+        <w:t xml:space="preserve"> (expert knowledge &gt; 25 is high)</w:t>
+      </w:r>
+    </w:p>
+    <w:p>
+      <w:hyperlink r:id="rId8" w:history="1">
         <w:r>
           <w:rPr>
             <w:rStyle w:val="Hyperlink"/>
@@ -121,7 +859,7 @@
       </w:hyperlink>
     </w:p>
     <w:p>
-      <w:hyperlink r:id="rId8" w:history="1">
+      <w:hyperlink r:id="rId9" w:history="1">
         <w:r>
           <w:rPr>
             <w:rStyle w:val="Hyperlink"/>
@@ -131,7 +869,7 @@
       </w:hyperlink>
     </w:p>
     <w:p>
-      <w:hyperlink r:id="rId9" w:history="1">
+      <w:hyperlink r:id="rId10" w:anchor=":~:text=The%20risk%20of%20developing%20DM,HR%3D2.51%20for%20women" w:history="1">
         <w:r>
           <w:rPr>
             <w:rStyle w:val="Hyperlink"/>
@@ -143,30 +881,26 @@
         <w:t>).</w:t>
       </w:r>
     </w:p>
-    <w:p>
-      <w:pPr>
-        <w:rPr>
-          <w:rFonts w:hint="eastAsia"/>
-        </w:rPr>
-      </w:pPr>
-    </w:p>
-    <w:p>
+    <w:p/>
+    <w:p>
+      <w:proofErr w:type="spellStart"/>
       <w:r>
         <w:t>DiabetesPedigreeFunction</w:t>
       </w:r>
+      <w:proofErr w:type="spellEnd"/>
       <w:r>
         <w:t xml:space="preserve"> (likelihood so &gt; 0.5 is high)</w:t>
       </w:r>
     </w:p>
     <w:p/>
     <w:p>
-      <w:pPr>
-        <w:rPr>
-          <w:rFonts w:hint="eastAsia"/>
-        </w:rPr>
-      </w:pPr>
-      <w:r>
-        <w:t>Age(general knowledge &gt;50 is high)</w:t>
+      <w:proofErr w:type="gramStart"/>
+      <w:r>
+        <w:t>Age(</w:t>
+      </w:r>
+      <w:proofErr w:type="gramEnd"/>
+      <w:r>
+        <w:t>general knowledge &gt;50 is high)</w:t>
       </w:r>
     </w:p>
     <w:sectPr>
@@ -177,6 +911,219 @@
     </w:sectPr>
   </w:body>
 </w:document>
+</file>
+
+<file path=word/numbering.xml><?xml version="1.0" encoding="utf-8"?>
+<w:numbering xmlns:wpc="http://schemas.microsoft.com/office/word/2010/wordprocessingCanvas" xmlns:cx="http://schemas.microsoft.com/office/drawing/2014/chartex" xmlns:cx1="http://schemas.microsoft.com/office/drawing/2015/9/8/chartex" xmlns:cx2="http://schemas.microsoft.com/office/drawing/2015/10/21/chartex" xmlns:cx3="http://schemas.microsoft.com/office/drawing/2016/5/9/chartex" xmlns:cx4="http://schemas.microsoft.com/office/drawing/2016/5/10/chartex" xmlns:cx5="http://schemas.microsoft.com/office/drawing/2016/5/11/chartex" xmlns:cx6="http://schemas.microsoft.com/office/drawing/2016/5/12/chartex" xmlns:cx7="http://schemas.microsoft.com/office/drawing/2016/5/13/chartex" xmlns:cx8="http://schemas.microsoft.com/office/drawing/2016/5/14/chartex" xmlns:mc="http://schemas.openxmlformats.org/markup-compatibility/2006" xmlns:aink="http://schemas.microsoft.com/office/drawing/2016/ink" xmlns:am3d="http://schemas.microsoft.com/office/drawing/2017/model3d" xmlns:o="urn:schemas-microsoft-com:office:office" xmlns:oel="http://schemas.microsoft.com/office/2019/extlst" xmlns:r="http://schemas.openxmlformats.org/officeDocument/2006/relationships" xmlns:m="http://schemas.openxmlformats.org/officeDocument/2006/math" xmlns:v="urn:schemas-microsoft-com:vml" xmlns:wp14="http://schemas.microsoft.com/office/word/2010/wordprocessingDrawing" xmlns:wp="http://schemas.openxmlformats.org/drawingml/2006/wordprocessingDrawing" xmlns:w10="urn:schemas-microsoft-com:office:word" xmlns:w="http://schemas.openxmlformats.org/wordprocessingml/2006/main" xmlns:w14="http://schemas.microsoft.com/office/word/2010/wordml" xmlns:w15="http://schemas.microsoft.com/office/word/2012/wordml" xmlns:w16cex="http://schemas.microsoft.com/office/word/2018/wordml/cex" xmlns:w16cid="http://schemas.microsoft.com/office/word/2016/wordml/cid" xmlns:w16="http://schemas.microsoft.com/office/word/2018/wordml" xmlns:w16du="http://schemas.microsoft.com/office/word/2023/wordml/word16du" xmlns:w16sdtdh="http://schemas.microsoft.com/office/word/2020/wordml/sdtdatahash" xmlns:w16se="http://schemas.microsoft.com/office/word/2015/wordml/symex" xmlns:wpg="http://schemas.microsoft.com/office/word/2010/wordprocessingGroup" xmlns:wpi="http://schemas.microsoft.com/office/word/2010/wordprocessingInk" xmlns:wne="http://schemas.microsoft.com/office/word/2006/wordml" xmlns:wps="http://schemas.microsoft.com/office/word/2010/wordprocessingShape" mc:Ignorable="w14 w15 w16se w16cid w16 w16cex w16sdtdh wp14">
+  <w:abstractNum w:abstractNumId="0" w15:restartNumberingAfterBreak="0">
+    <w:nsid w:val="2DE2027E"/>
+    <w:multiLevelType w:val="hybridMultilevel"/>
+    <w:tmpl w:val="E3D0261C"/>
+    <w:lvl w:ilvl="0" w:tplc="AE34B420">
+      <w:start w:val="1"/>
+      <w:numFmt w:val="decimal"/>
+      <w:lvlText w:val="%1."/>
+      <w:lvlJc w:val="left"/>
+      <w:pPr>
+        <w:ind w:left="360" w:hanging="360"/>
+      </w:pPr>
+      <w:rPr>
+        <w:rFonts w:hint="default"/>
+      </w:rPr>
+    </w:lvl>
+    <w:lvl w:ilvl="1" w:tplc="04090019" w:tentative="1">
+      <w:start w:val="1"/>
+      <w:numFmt w:val="lowerLetter"/>
+      <w:lvlText w:val="%2)"/>
+      <w:lvlJc w:val="left"/>
+      <w:pPr>
+        <w:ind w:left="880" w:hanging="440"/>
+      </w:pPr>
+    </w:lvl>
+    <w:lvl w:ilvl="2" w:tplc="0409001B" w:tentative="1">
+      <w:start w:val="1"/>
+      <w:numFmt w:val="lowerRoman"/>
+      <w:lvlText w:val="%3."/>
+      <w:lvlJc w:val="right"/>
+      <w:pPr>
+        <w:ind w:left="1320" w:hanging="440"/>
+      </w:pPr>
+    </w:lvl>
+    <w:lvl w:ilvl="3" w:tplc="0409000F" w:tentative="1">
+      <w:start w:val="1"/>
+      <w:numFmt w:val="decimal"/>
+      <w:lvlText w:val="%4."/>
+      <w:lvlJc w:val="left"/>
+      <w:pPr>
+        <w:ind w:left="1760" w:hanging="440"/>
+      </w:pPr>
+    </w:lvl>
+    <w:lvl w:ilvl="4" w:tplc="04090019" w:tentative="1">
+      <w:start w:val="1"/>
+      <w:numFmt w:val="lowerLetter"/>
+      <w:lvlText w:val="%5)"/>
+      <w:lvlJc w:val="left"/>
+      <w:pPr>
+        <w:ind w:left="2200" w:hanging="440"/>
+      </w:pPr>
+    </w:lvl>
+    <w:lvl w:ilvl="5" w:tplc="0409001B" w:tentative="1">
+      <w:start w:val="1"/>
+      <w:numFmt w:val="lowerRoman"/>
+      <w:lvlText w:val="%6."/>
+      <w:lvlJc w:val="right"/>
+      <w:pPr>
+        <w:ind w:left="2640" w:hanging="440"/>
+      </w:pPr>
+    </w:lvl>
+    <w:lvl w:ilvl="6" w:tplc="0409000F" w:tentative="1">
+      <w:start w:val="1"/>
+      <w:numFmt w:val="decimal"/>
+      <w:lvlText w:val="%7."/>
+      <w:lvlJc w:val="left"/>
+      <w:pPr>
+        <w:ind w:left="3080" w:hanging="440"/>
+      </w:pPr>
+    </w:lvl>
+    <w:lvl w:ilvl="7" w:tplc="04090019" w:tentative="1">
+      <w:start w:val="1"/>
+      <w:numFmt w:val="lowerLetter"/>
+      <w:lvlText w:val="%8)"/>
+      <w:lvlJc w:val="left"/>
+      <w:pPr>
+        <w:ind w:left="3520" w:hanging="440"/>
+      </w:pPr>
+    </w:lvl>
+    <w:lvl w:ilvl="8" w:tplc="0409001B" w:tentative="1">
+      <w:start w:val="1"/>
+      <w:numFmt w:val="lowerRoman"/>
+      <w:lvlText w:val="%9."/>
+      <w:lvlJc w:val="right"/>
+      <w:pPr>
+        <w:ind w:left="3960" w:hanging="440"/>
+      </w:pPr>
+    </w:lvl>
+  </w:abstractNum>
+  <w:abstractNum w:abstractNumId="1" w15:restartNumberingAfterBreak="0">
+    <w:nsid w:val="5C6A1F4E"/>
+    <w:multiLevelType w:val="hybridMultilevel"/>
+    <w:tmpl w:val="55B46F6E"/>
+    <w:lvl w:ilvl="0" w:tplc="04090001">
+      <w:start w:val="1"/>
+      <w:numFmt w:val="bullet"/>
+      <w:lvlText w:val=""/>
+      <w:lvlJc w:val="left"/>
+      <w:pPr>
+        <w:ind w:left="800" w:hanging="440"/>
+      </w:pPr>
+      <w:rPr>
+        <w:rFonts w:ascii="Wingdings" w:hAnsi="Wingdings" w:hint="default"/>
+      </w:rPr>
+    </w:lvl>
+    <w:lvl w:ilvl="1" w:tplc="04090003" w:tentative="1">
+      <w:start w:val="1"/>
+      <w:numFmt w:val="bullet"/>
+      <w:lvlText w:val=""/>
+      <w:lvlJc w:val="left"/>
+      <w:pPr>
+        <w:ind w:left="1240" w:hanging="440"/>
+      </w:pPr>
+      <w:rPr>
+        <w:rFonts w:ascii="Wingdings" w:hAnsi="Wingdings" w:hint="default"/>
+      </w:rPr>
+    </w:lvl>
+    <w:lvl w:ilvl="2" w:tplc="04090005" w:tentative="1">
+      <w:start w:val="1"/>
+      <w:numFmt w:val="bullet"/>
+      <w:lvlText w:val=""/>
+      <w:lvlJc w:val="left"/>
+      <w:pPr>
+        <w:ind w:left="1680" w:hanging="440"/>
+      </w:pPr>
+      <w:rPr>
+        <w:rFonts w:ascii="Wingdings" w:hAnsi="Wingdings" w:hint="default"/>
+      </w:rPr>
+    </w:lvl>
+    <w:lvl w:ilvl="3" w:tplc="04090001" w:tentative="1">
+      <w:start w:val="1"/>
+      <w:numFmt w:val="bullet"/>
+      <w:lvlText w:val=""/>
+      <w:lvlJc w:val="left"/>
+      <w:pPr>
+        <w:ind w:left="2120" w:hanging="440"/>
+      </w:pPr>
+      <w:rPr>
+        <w:rFonts w:ascii="Wingdings" w:hAnsi="Wingdings" w:hint="default"/>
+      </w:rPr>
+    </w:lvl>
+    <w:lvl w:ilvl="4" w:tplc="04090003" w:tentative="1">
+      <w:start w:val="1"/>
+      <w:numFmt w:val="bullet"/>
+      <w:lvlText w:val=""/>
+      <w:lvlJc w:val="left"/>
+      <w:pPr>
+        <w:ind w:left="2560" w:hanging="440"/>
+      </w:pPr>
+      <w:rPr>
+        <w:rFonts w:ascii="Wingdings" w:hAnsi="Wingdings" w:hint="default"/>
+      </w:rPr>
+    </w:lvl>
+    <w:lvl w:ilvl="5" w:tplc="04090005" w:tentative="1">
+      <w:start w:val="1"/>
+      <w:numFmt w:val="bullet"/>
+      <w:lvlText w:val=""/>
+      <w:lvlJc w:val="left"/>
+      <w:pPr>
+        <w:ind w:left="3000" w:hanging="440"/>
+      </w:pPr>
+      <w:rPr>
+        <w:rFonts w:ascii="Wingdings" w:hAnsi="Wingdings" w:hint="default"/>
+      </w:rPr>
+    </w:lvl>
+    <w:lvl w:ilvl="6" w:tplc="04090001" w:tentative="1">
+      <w:start w:val="1"/>
+      <w:numFmt w:val="bullet"/>
+      <w:lvlText w:val=""/>
+      <w:lvlJc w:val="left"/>
+      <w:pPr>
+        <w:ind w:left="3440" w:hanging="440"/>
+      </w:pPr>
+      <w:rPr>
+        <w:rFonts w:ascii="Wingdings" w:hAnsi="Wingdings" w:hint="default"/>
+      </w:rPr>
+    </w:lvl>
+    <w:lvl w:ilvl="7" w:tplc="04090003" w:tentative="1">
+      <w:start w:val="1"/>
+      <w:numFmt w:val="bullet"/>
+      <w:lvlText w:val=""/>
+      <w:lvlJc w:val="left"/>
+      <w:pPr>
+        <w:ind w:left="3880" w:hanging="440"/>
+      </w:pPr>
+      <w:rPr>
+        <w:rFonts w:ascii="Wingdings" w:hAnsi="Wingdings" w:hint="default"/>
+      </w:rPr>
+    </w:lvl>
+    <w:lvl w:ilvl="8" w:tplc="04090005" w:tentative="1">
+      <w:start w:val="1"/>
+      <w:numFmt w:val="bullet"/>
+      <w:lvlText w:val=""/>
+      <w:lvlJc w:val="left"/>
+      <w:pPr>
+        <w:ind w:left="4320" w:hanging="440"/>
+      </w:pPr>
+      <w:rPr>
+        <w:rFonts w:ascii="Wingdings" w:hAnsi="Wingdings" w:hint="default"/>
+      </w:rPr>
+    </w:lvl>
+  </w:abstractNum>
+  <w:num w:numId="1" w16cid:durableId="1111825411">
+    <w:abstractNumId w:val="0"/>
+  </w:num>
+  <w:num w:numId="2" w16cid:durableId="240792414">
+    <w:abstractNumId w:val="1"/>
+  </w:num>
+</w:numbering>
 </file>
 
 <file path=word/styles.xml><?xml version="1.0" encoding="utf-8"?>
@@ -629,6 +1576,16 @@
       <w:shd w:val="clear" w:color="auto" w:fill="E1DFDD"/>
     </w:rPr>
   </w:style>
+  <w:style w:type="paragraph" w:styleId="ListParagraph">
+    <w:name w:val="List Paragraph"/>
+    <w:basedOn w:val="Normal"/>
+    <w:uiPriority w:val="34"/>
+    <w:qFormat/>
+    <w:rsid w:val="00D14189"/>
+    <w:pPr>
+      <w:ind w:firstLineChars="200" w:firstLine="420"/>
+    </w:pPr>
+  </w:style>
 </w:styles>
 </file>
 

</xml_diff>

<commit_message>
calculated probabilities of each variable in excel
</commit_message>
<xml_diff>
--- a/Assignment1 report.docx
+++ b/Assignment1 report.docx
@@ -115,7 +115,6 @@
         <w:pStyle w:val="ListParagraph"/>
         <w:ind w:left="360" w:firstLineChars="0" w:firstLine="0"/>
         <w:rPr>
-          <w:rFonts w:hint="eastAsia"/>
           <w:sz w:val="24"/>
           <w:szCs w:val="24"/>
         </w:rPr>
@@ -145,13 +144,536 @@
         </w:numPr>
         <w:ind w:firstLineChars="0"/>
         <w:rPr>
+          <w:b/>
+          <w:bCs/>
+          <w:sz w:val="32"/>
+          <w:szCs w:val="32"/>
+        </w:rPr>
+      </w:pPr>
+      <w:r>
+        <w:rPr>
+          <w:b/>
+          <w:bCs/>
+          <w:sz w:val="32"/>
+          <w:szCs w:val="32"/>
+        </w:rPr>
+        <w:t>Problem analysis</w:t>
+      </w:r>
+    </w:p>
+    <w:p>
+      <w:pPr>
+        <w:pStyle w:val="ListParagraph"/>
+        <w:ind w:left="360" w:firstLineChars="0" w:firstLine="0"/>
+        <w:rPr>
+          <w:sz w:val="24"/>
+          <w:szCs w:val="24"/>
+        </w:rPr>
+      </w:pPr>
+      <w:r>
+        <w:rPr>
+          <w:sz w:val="24"/>
+          <w:szCs w:val="24"/>
+        </w:rPr>
+        <w:t>The problem is</w:t>
+      </w:r>
+      <w:r>
+        <w:rPr>
+          <w:sz w:val="24"/>
+          <w:szCs w:val="24"/>
+        </w:rPr>
+        <w:t xml:space="preserve"> whether to take</w:t>
+      </w:r>
+      <w:r>
+        <w:rPr>
+          <w:sz w:val="24"/>
+          <w:szCs w:val="24"/>
+        </w:rPr>
+        <w:t xml:space="preserve"> diabetes</w:t>
+      </w:r>
+      <w:r>
+        <w:rPr>
+          <w:sz w:val="24"/>
+          <w:szCs w:val="24"/>
+        </w:rPr>
+        <w:t xml:space="preserve"> treatments based on several observed conditions.</w:t>
+      </w:r>
+    </w:p>
+    <w:p>
+      <w:pPr>
+        <w:pStyle w:val="ListParagraph"/>
+        <w:ind w:left="360" w:firstLineChars="0" w:firstLine="0"/>
+        <w:rPr>
+          <w:sz w:val="24"/>
+          <w:szCs w:val="24"/>
+        </w:rPr>
+      </w:pPr>
+      <w:r>
+        <w:rPr>
+          <w:rFonts w:hint="eastAsia"/>
+          <w:sz w:val="24"/>
+          <w:szCs w:val="24"/>
+        </w:rPr>
+        <w:t>T</w:t>
+      </w:r>
+      <w:r>
+        <w:rPr>
+          <w:sz w:val="24"/>
+          <w:szCs w:val="24"/>
+        </w:rPr>
+        <w:t xml:space="preserve">he potential factors are: </w:t>
+      </w:r>
+    </w:p>
+    <w:p>
+      <w:pPr>
+        <w:pStyle w:val="ListParagraph"/>
+        <w:numPr>
+          <w:ilvl w:val="0"/>
+          <w:numId w:val="2"/>
+        </w:numPr>
+        <w:ind w:firstLineChars="0"/>
+        <w:rPr>
+          <w:sz w:val="24"/>
+          <w:szCs w:val="24"/>
+        </w:rPr>
+      </w:pPr>
+      <w:r>
+        <w:rPr>
+          <w:sz w:val="24"/>
+          <w:szCs w:val="24"/>
+        </w:rPr>
+        <w:t>Plasma glucose concentration a 2 hours in an oral glucose tolerance</w:t>
+      </w:r>
+      <w:r>
+        <w:rPr>
+          <w:sz w:val="24"/>
+          <w:szCs w:val="24"/>
+        </w:rPr>
+        <w:t xml:space="preserve"> </w:t>
+      </w:r>
+      <w:r>
+        <w:rPr>
+          <w:sz w:val="24"/>
+          <w:szCs w:val="24"/>
+        </w:rPr>
+        <w:t>test</w:t>
+      </w:r>
+    </w:p>
+    <w:p>
+      <w:pPr>
+        <w:pStyle w:val="ListParagraph"/>
+        <w:numPr>
+          <w:ilvl w:val="0"/>
+          <w:numId w:val="2"/>
+        </w:numPr>
+        <w:ind w:firstLineChars="0"/>
+        <w:rPr>
+          <w:sz w:val="24"/>
+          <w:szCs w:val="24"/>
+        </w:rPr>
+      </w:pPr>
+      <w:r>
+        <w:rPr>
+          <w:sz w:val="24"/>
+          <w:szCs w:val="24"/>
+        </w:rPr>
+        <w:t>Blood</w:t>
+      </w:r>
+      <w:r>
+        <w:rPr>
+          <w:sz w:val="24"/>
+          <w:szCs w:val="24"/>
+        </w:rPr>
+        <w:t xml:space="preserve"> </w:t>
+      </w:r>
+      <w:r>
+        <w:rPr>
+          <w:sz w:val="24"/>
+          <w:szCs w:val="24"/>
+        </w:rPr>
+        <w:t>Pressure: Diastolic blood pressure (mm Hg)</w:t>
+      </w:r>
+      <w:r>
+        <w:rPr>
+          <w:sz w:val="24"/>
+          <w:szCs w:val="24"/>
+        </w:rPr>
+        <w:t xml:space="preserve"> </w:t>
+      </w:r>
+    </w:p>
+    <w:p>
+      <w:pPr>
+        <w:pStyle w:val="ListParagraph"/>
+        <w:numPr>
+          <w:ilvl w:val="0"/>
+          <w:numId w:val="2"/>
+        </w:numPr>
+        <w:ind w:firstLineChars="0"/>
+        <w:rPr>
+          <w:sz w:val="24"/>
+          <w:szCs w:val="24"/>
+        </w:rPr>
+      </w:pPr>
+      <w:r>
+        <w:rPr>
+          <w:sz w:val="24"/>
+          <w:szCs w:val="24"/>
+        </w:rPr>
+        <w:t>Insulin: 2-Hour serum insulin (mu U/ml)</w:t>
+      </w:r>
+      <w:r>
+        <w:rPr>
+          <w:sz w:val="24"/>
+          <w:szCs w:val="24"/>
+        </w:rPr>
+        <w:t xml:space="preserve"> </w:t>
+      </w:r>
+    </w:p>
+    <w:p>
+      <w:pPr>
+        <w:pStyle w:val="ListParagraph"/>
+        <w:numPr>
+          <w:ilvl w:val="0"/>
+          <w:numId w:val="2"/>
+        </w:numPr>
+        <w:ind w:firstLineChars="0"/>
+        <w:rPr>
+          <w:sz w:val="24"/>
+          <w:szCs w:val="24"/>
+        </w:rPr>
+      </w:pPr>
+      <w:r>
+        <w:rPr>
+          <w:sz w:val="24"/>
+          <w:szCs w:val="24"/>
+        </w:rPr>
+        <w:t>BMI: Body mass index (weight in kg/(height in m)^2)</w:t>
+      </w:r>
+      <w:r>
+        <w:rPr>
+          <w:sz w:val="24"/>
+          <w:szCs w:val="24"/>
+        </w:rPr>
+        <w:t xml:space="preserve"> </w:t>
+      </w:r>
+    </w:p>
+    <w:p>
+      <w:pPr>
+        <w:pStyle w:val="ListParagraph"/>
+        <w:numPr>
+          <w:ilvl w:val="0"/>
+          <w:numId w:val="2"/>
+        </w:numPr>
+        <w:ind w:firstLineChars="0"/>
+        <w:rPr>
+          <w:sz w:val="24"/>
+          <w:szCs w:val="24"/>
+        </w:rPr>
+      </w:pPr>
+      <w:r>
+        <w:rPr>
+          <w:sz w:val="24"/>
+          <w:szCs w:val="24"/>
+        </w:rPr>
+        <w:t>Diabetes</w:t>
+      </w:r>
+      <w:r>
+        <w:rPr>
+          <w:sz w:val="24"/>
+          <w:szCs w:val="24"/>
+        </w:rPr>
+        <w:t xml:space="preserve"> </w:t>
+      </w:r>
+      <w:r>
+        <w:rPr>
+          <w:sz w:val="24"/>
+          <w:szCs w:val="24"/>
+        </w:rPr>
+        <w:t>Pedigree</w:t>
+      </w:r>
+      <w:r>
+        <w:rPr>
+          <w:sz w:val="24"/>
+          <w:szCs w:val="24"/>
+        </w:rPr>
+        <w:t xml:space="preserve"> </w:t>
+      </w:r>
+      <w:r>
+        <w:rPr>
+          <w:sz w:val="24"/>
+          <w:szCs w:val="24"/>
+        </w:rPr>
+        <w:t>Function: Diabetes pedigree function</w:t>
+      </w:r>
+      <w:r>
+        <w:rPr>
+          <w:sz w:val="24"/>
+          <w:szCs w:val="24"/>
+        </w:rPr>
+        <w:t xml:space="preserve"> </w:t>
+      </w:r>
+    </w:p>
+    <w:p>
+      <w:pPr>
+        <w:pStyle w:val="ListParagraph"/>
+        <w:numPr>
+          <w:ilvl w:val="0"/>
+          <w:numId w:val="2"/>
+        </w:numPr>
+        <w:ind w:firstLineChars="0"/>
+        <w:rPr>
+          <w:sz w:val="24"/>
+          <w:szCs w:val="24"/>
+        </w:rPr>
+      </w:pPr>
+      <w:r>
+        <w:rPr>
+          <w:sz w:val="24"/>
+          <w:szCs w:val="24"/>
+        </w:rPr>
+        <w:t>Age: Age (years)</w:t>
+      </w:r>
+      <w:r>
+        <w:rPr>
+          <w:sz w:val="24"/>
+          <w:szCs w:val="24"/>
+        </w:rPr>
+        <w:t>.</w:t>
+      </w:r>
+    </w:p>
+    <w:p>
+      <w:pPr>
+        <w:pStyle w:val="ListParagraph"/>
+        <w:ind w:left="360" w:firstLineChars="0" w:firstLine="0"/>
+        <w:rPr>
+          <w:sz w:val="24"/>
+          <w:szCs w:val="24"/>
+        </w:rPr>
+      </w:pPr>
+      <w:r>
+        <w:rPr>
+          <w:rFonts w:hint="eastAsia"/>
+          <w:sz w:val="24"/>
+          <w:szCs w:val="24"/>
+        </w:rPr>
+        <w:t>T</w:t>
+      </w:r>
+      <w:r>
+        <w:rPr>
+          <w:sz w:val="24"/>
+          <w:szCs w:val="24"/>
+        </w:rPr>
+        <w:t xml:space="preserve">he dataset is </w:t>
+      </w:r>
+      <w:r>
+        <w:rPr>
+          <w:sz w:val="24"/>
+          <w:szCs w:val="24"/>
+        </w:rPr>
+        <w:t>originally from the National Institute of Diabetes and Digestive and Kidney Diseases. The objective is to predict based on diagnostic measurements whether a patient has diabetes.</w:t>
+      </w:r>
+      <w:r>
+        <w:rPr>
+          <w:sz w:val="24"/>
+          <w:szCs w:val="24"/>
+        </w:rPr>
+        <w:t xml:space="preserve"> </w:t>
+      </w:r>
+      <w:r>
+        <w:rPr>
+          <w:sz w:val="24"/>
+          <w:szCs w:val="24"/>
+        </w:rPr>
+        <w:t xml:space="preserve">Several constraints were placed on the selection of these instances from a larger database. In particular, all </w:t>
+      </w:r>
+      <w:r>
+        <w:rPr>
+          <w:sz w:val="24"/>
+          <w:szCs w:val="24"/>
+        </w:rPr>
+        <w:lastRenderedPageBreak/>
+        <w:t>patients here are females at least 21 years old of Pima Indian heritage.</w:t>
+      </w:r>
+      <w:r>
+        <w:rPr>
+          <w:sz w:val="24"/>
+          <w:szCs w:val="24"/>
+        </w:rPr>
+        <w:t xml:space="preserve"> The dataset has been adopted for the use of this assignment.</w:t>
+      </w:r>
+    </w:p>
+    <w:p>
+      <w:pPr>
+        <w:pStyle w:val="ListParagraph"/>
+        <w:ind w:left="360" w:firstLineChars="0" w:firstLine="0"/>
+        <w:rPr>
+          <w:sz w:val="24"/>
+          <w:szCs w:val="24"/>
+        </w:rPr>
+      </w:pPr>
+      <w:r>
+        <w:rPr>
+          <w:rFonts w:hint="eastAsia"/>
+          <w:sz w:val="24"/>
+          <w:szCs w:val="24"/>
+        </w:rPr>
+        <w:t>T</w:t>
+      </w:r>
+      <w:r>
+        <w:rPr>
+          <w:sz w:val="24"/>
+          <w:szCs w:val="24"/>
+        </w:rPr>
+        <w:t>he expert knowledge consulted are to know about background of diabetes. And also the criteria for changing numeric data to categorical variables based on some expert knowledge.</w:t>
+      </w:r>
+    </w:p>
+    <w:p>
+      <w:pPr>
+        <w:pStyle w:val="ListParagraph"/>
+        <w:numPr>
+          <w:ilvl w:val="0"/>
+          <w:numId w:val="1"/>
+        </w:numPr>
+        <w:ind w:firstLineChars="0"/>
+        <w:rPr>
+          <w:b/>
+          <w:bCs/>
+          <w:sz w:val="32"/>
+          <w:szCs w:val="32"/>
+        </w:rPr>
+      </w:pPr>
+      <w:r>
+        <w:rPr>
+          <w:b/>
+          <w:bCs/>
+          <w:sz w:val="32"/>
+          <w:szCs w:val="32"/>
+        </w:rPr>
+        <w:t>Decision Network model</w:t>
+      </w:r>
+    </w:p>
+    <w:p>
+      <w:pPr>
+        <w:pStyle w:val="ListParagraph"/>
+        <w:ind w:left="360" w:firstLineChars="0" w:firstLine="0"/>
+        <w:rPr>
+          <w:b/>
+          <w:bCs/>
+          <w:sz w:val="32"/>
+          <w:szCs w:val="32"/>
+        </w:rPr>
+      </w:pPr>
+    </w:p>
+    <w:p>
+      <w:pPr>
+        <w:pStyle w:val="ListParagraph"/>
+        <w:numPr>
+          <w:ilvl w:val="0"/>
+          <w:numId w:val="1"/>
+        </w:numPr>
+        <w:ind w:firstLineChars="0"/>
+        <w:rPr>
+          <w:b/>
+          <w:bCs/>
+          <w:sz w:val="32"/>
+          <w:szCs w:val="32"/>
+        </w:rPr>
+      </w:pPr>
+      <w:r>
+        <w:rPr>
+          <w:b/>
+          <w:bCs/>
+          <w:sz w:val="32"/>
+          <w:szCs w:val="32"/>
+        </w:rPr>
+        <w:t>Model testing and evaluation</w:t>
+      </w:r>
+    </w:p>
+    <w:p>
+      <w:pPr>
+        <w:pStyle w:val="ListParagraph"/>
+        <w:ind w:firstLine="640"/>
+        <w:rPr>
+          <w:b/>
+          <w:bCs/>
+          <w:sz w:val="32"/>
+          <w:szCs w:val="32"/>
+        </w:rPr>
+      </w:pPr>
+    </w:p>
+    <w:p>
+      <w:pPr>
+        <w:pStyle w:val="ListParagraph"/>
+        <w:ind w:left="360" w:firstLineChars="0" w:firstLine="0"/>
+        <w:rPr>
+          <w:b/>
+          <w:bCs/>
+          <w:sz w:val="32"/>
+          <w:szCs w:val="32"/>
+        </w:rPr>
+      </w:pPr>
+    </w:p>
+    <w:p>
+      <w:pPr>
+        <w:pStyle w:val="ListParagraph"/>
+        <w:numPr>
+          <w:ilvl w:val="0"/>
+          <w:numId w:val="1"/>
+        </w:numPr>
+        <w:ind w:firstLineChars="0"/>
+        <w:rPr>
+          <w:b/>
+          <w:bCs/>
+          <w:sz w:val="32"/>
+          <w:szCs w:val="32"/>
+        </w:rPr>
+      </w:pPr>
+      <w:r>
+        <w:rPr>
+          <w:b/>
+          <w:bCs/>
+          <w:sz w:val="32"/>
+          <w:szCs w:val="32"/>
+        </w:rPr>
+        <w:t>Conclusion</w:t>
+      </w:r>
+    </w:p>
+    <w:p>
+      <w:pPr>
+        <w:pStyle w:val="ListParagraph"/>
+        <w:ind w:left="360" w:firstLineChars="0" w:firstLine="0"/>
+        <w:rPr>
+          <w:b/>
+          <w:bCs/>
+          <w:sz w:val="32"/>
+          <w:szCs w:val="32"/>
+        </w:rPr>
+      </w:pPr>
+    </w:p>
+    <w:p>
+      <w:pPr>
+        <w:pStyle w:val="ListParagraph"/>
+        <w:numPr>
+          <w:ilvl w:val="0"/>
+          <w:numId w:val="1"/>
+        </w:numPr>
+        <w:ind w:firstLineChars="0"/>
+        <w:rPr>
+          <w:b/>
+          <w:bCs/>
+          <w:sz w:val="32"/>
+          <w:szCs w:val="32"/>
+        </w:rPr>
+      </w:pPr>
+      <w:r>
+        <w:rPr>
           <w:rFonts w:hint="eastAsia"/>
           <w:b/>
           <w:bCs/>
           <w:sz w:val="32"/>
           <w:szCs w:val="32"/>
         </w:rPr>
-      </w:pPr>
+        <w:t>Refer</w:t>
+      </w:r>
       <w:r>
         <w:rPr>
           <w:b/>
@@ -159,600 +681,6 @@
           <w:sz w:val="32"/>
           <w:szCs w:val="32"/>
         </w:rPr>
-        <w:t>Problem analysis</w:t>
-      </w:r>
-    </w:p>
-    <w:p>
-      <w:pPr>
-        <w:pStyle w:val="ListParagraph"/>
-        <w:ind w:left="360" w:firstLineChars="0" w:firstLine="0"/>
-        <w:rPr>
-          <w:sz w:val="24"/>
-          <w:szCs w:val="24"/>
-        </w:rPr>
-      </w:pPr>
-      <w:r>
-        <w:rPr>
-          <w:sz w:val="24"/>
-          <w:szCs w:val="24"/>
-        </w:rPr>
-        <w:t>The problem is</w:t>
-      </w:r>
-      <w:r>
-        <w:rPr>
-          <w:sz w:val="24"/>
-          <w:szCs w:val="24"/>
-        </w:rPr>
-        <w:t xml:space="preserve"> whether to take</w:t>
-      </w:r>
-      <w:r>
-        <w:rPr>
-          <w:sz w:val="24"/>
-          <w:szCs w:val="24"/>
-        </w:rPr>
-        <w:t xml:space="preserve"> diabetes</w:t>
-      </w:r>
-      <w:r>
-        <w:rPr>
-          <w:sz w:val="24"/>
-          <w:szCs w:val="24"/>
-        </w:rPr>
-        <w:t xml:space="preserve"> treatments based on several observed conditions.</w:t>
-      </w:r>
-    </w:p>
-    <w:p>
-      <w:pPr>
-        <w:pStyle w:val="ListParagraph"/>
-        <w:ind w:left="360" w:firstLineChars="0" w:firstLine="0"/>
-        <w:rPr>
-          <w:sz w:val="24"/>
-          <w:szCs w:val="24"/>
-        </w:rPr>
-      </w:pPr>
-      <w:r>
-        <w:rPr>
-          <w:rFonts w:hint="eastAsia"/>
-          <w:sz w:val="24"/>
-          <w:szCs w:val="24"/>
-        </w:rPr>
-        <w:t>T</w:t>
-      </w:r>
-      <w:r>
-        <w:rPr>
-          <w:sz w:val="24"/>
-          <w:szCs w:val="24"/>
-        </w:rPr>
-        <w:t xml:space="preserve">he potential factors are: </w:t>
-      </w:r>
-    </w:p>
-    <w:p>
-      <w:pPr>
-        <w:pStyle w:val="ListParagraph"/>
-        <w:numPr>
-          <w:ilvl w:val="0"/>
-          <w:numId w:val="2"/>
-        </w:numPr>
-        <w:ind w:firstLineChars="0"/>
-        <w:rPr>
-          <w:sz w:val="24"/>
-          <w:szCs w:val="24"/>
-        </w:rPr>
-      </w:pPr>
-      <w:r>
-        <w:rPr>
-          <w:sz w:val="24"/>
-          <w:szCs w:val="24"/>
-        </w:rPr>
-        <w:t xml:space="preserve">Plasma glucose concentration </w:t>
-      </w:r>
-      <w:proofErr w:type="gramStart"/>
-      <w:r>
-        <w:rPr>
-          <w:sz w:val="24"/>
-          <w:szCs w:val="24"/>
-        </w:rPr>
-        <w:t>a 2 hours</w:t>
-      </w:r>
-      <w:proofErr w:type="gramEnd"/>
-      <w:r>
-        <w:rPr>
-          <w:sz w:val="24"/>
-          <w:szCs w:val="24"/>
-        </w:rPr>
-        <w:t xml:space="preserve"> in an oral glucose tolerance</w:t>
-      </w:r>
-      <w:r>
-        <w:rPr>
-          <w:sz w:val="24"/>
-          <w:szCs w:val="24"/>
-        </w:rPr>
-        <w:t xml:space="preserve"> </w:t>
-      </w:r>
-      <w:r>
-        <w:rPr>
-          <w:sz w:val="24"/>
-          <w:szCs w:val="24"/>
-        </w:rPr>
-        <w:t>test</w:t>
-      </w:r>
-    </w:p>
-    <w:p>
-      <w:pPr>
-        <w:pStyle w:val="ListParagraph"/>
-        <w:numPr>
-          <w:ilvl w:val="0"/>
-          <w:numId w:val="2"/>
-        </w:numPr>
-        <w:ind w:firstLineChars="0"/>
-        <w:rPr>
-          <w:sz w:val="24"/>
-          <w:szCs w:val="24"/>
-        </w:rPr>
-      </w:pPr>
-      <w:r>
-        <w:rPr>
-          <w:sz w:val="24"/>
-          <w:szCs w:val="24"/>
-        </w:rPr>
-        <w:t>Blood</w:t>
-      </w:r>
-      <w:r>
-        <w:rPr>
-          <w:sz w:val="24"/>
-          <w:szCs w:val="24"/>
-        </w:rPr>
-        <w:t xml:space="preserve"> </w:t>
-      </w:r>
-      <w:r>
-        <w:rPr>
-          <w:sz w:val="24"/>
-          <w:szCs w:val="24"/>
-        </w:rPr>
-        <w:t>Pressure: Diastolic blood pressure (mm Hg)</w:t>
-      </w:r>
-      <w:r>
-        <w:rPr>
-          <w:sz w:val="24"/>
-          <w:szCs w:val="24"/>
-        </w:rPr>
-        <w:t xml:space="preserve"> </w:t>
-      </w:r>
-    </w:p>
-    <w:p>
-      <w:pPr>
-        <w:pStyle w:val="ListParagraph"/>
-        <w:numPr>
-          <w:ilvl w:val="0"/>
-          <w:numId w:val="2"/>
-        </w:numPr>
-        <w:ind w:firstLineChars="0"/>
-        <w:rPr>
-          <w:sz w:val="24"/>
-          <w:szCs w:val="24"/>
-        </w:rPr>
-      </w:pPr>
-      <w:r>
-        <w:rPr>
-          <w:sz w:val="24"/>
-          <w:szCs w:val="24"/>
-        </w:rPr>
-        <w:t>Insulin: 2-Hour serum insulin (mu U/ml)</w:t>
-      </w:r>
-      <w:r>
-        <w:rPr>
-          <w:sz w:val="24"/>
-          <w:szCs w:val="24"/>
-        </w:rPr>
-        <w:t xml:space="preserve"> </w:t>
-      </w:r>
-    </w:p>
-    <w:p>
-      <w:pPr>
-        <w:pStyle w:val="ListParagraph"/>
-        <w:numPr>
-          <w:ilvl w:val="0"/>
-          <w:numId w:val="2"/>
-        </w:numPr>
-        <w:ind w:firstLineChars="0"/>
-        <w:rPr>
-          <w:sz w:val="24"/>
-          <w:szCs w:val="24"/>
-        </w:rPr>
-      </w:pPr>
-      <w:r>
-        <w:rPr>
-          <w:sz w:val="24"/>
-          <w:szCs w:val="24"/>
-        </w:rPr>
-        <w:t>BMI: Body mass index (weight in kg</w:t>
-      </w:r>
-      <w:proofErr w:type="gramStart"/>
-      <w:r>
-        <w:rPr>
-          <w:sz w:val="24"/>
-          <w:szCs w:val="24"/>
-        </w:rPr>
-        <w:t>/(</w:t>
-      </w:r>
-      <w:proofErr w:type="gramEnd"/>
-      <w:r>
-        <w:rPr>
-          <w:sz w:val="24"/>
-          <w:szCs w:val="24"/>
-        </w:rPr>
-        <w:t>height in m)^2)</w:t>
-      </w:r>
-      <w:r>
-        <w:rPr>
-          <w:sz w:val="24"/>
-          <w:szCs w:val="24"/>
-        </w:rPr>
-        <w:t xml:space="preserve"> </w:t>
-      </w:r>
-    </w:p>
-    <w:p>
-      <w:pPr>
-        <w:pStyle w:val="ListParagraph"/>
-        <w:numPr>
-          <w:ilvl w:val="0"/>
-          <w:numId w:val="2"/>
-        </w:numPr>
-        <w:ind w:firstLineChars="0"/>
-        <w:rPr>
-          <w:sz w:val="24"/>
-          <w:szCs w:val="24"/>
-        </w:rPr>
-      </w:pPr>
-      <w:r>
-        <w:rPr>
-          <w:sz w:val="24"/>
-          <w:szCs w:val="24"/>
-        </w:rPr>
-        <w:t>Diabetes</w:t>
-      </w:r>
-      <w:r>
-        <w:rPr>
-          <w:sz w:val="24"/>
-          <w:szCs w:val="24"/>
-        </w:rPr>
-        <w:t xml:space="preserve"> </w:t>
-      </w:r>
-      <w:r>
-        <w:rPr>
-          <w:sz w:val="24"/>
-          <w:szCs w:val="24"/>
-        </w:rPr>
-        <w:t>Pedigree</w:t>
-      </w:r>
-      <w:r>
-        <w:rPr>
-          <w:sz w:val="24"/>
-          <w:szCs w:val="24"/>
-        </w:rPr>
-        <w:t xml:space="preserve"> </w:t>
-      </w:r>
-      <w:r>
-        <w:rPr>
-          <w:sz w:val="24"/>
-          <w:szCs w:val="24"/>
-        </w:rPr>
-        <w:t>Function: Diabetes pedigree function</w:t>
-      </w:r>
-      <w:r>
-        <w:rPr>
-          <w:sz w:val="24"/>
-          <w:szCs w:val="24"/>
-        </w:rPr>
-        <w:t xml:space="preserve"> </w:t>
-      </w:r>
-    </w:p>
-    <w:p>
-      <w:pPr>
-        <w:pStyle w:val="ListParagraph"/>
-        <w:numPr>
-          <w:ilvl w:val="0"/>
-          <w:numId w:val="2"/>
-        </w:numPr>
-        <w:ind w:firstLineChars="0"/>
-        <w:rPr>
-          <w:sz w:val="24"/>
-          <w:szCs w:val="24"/>
-        </w:rPr>
-      </w:pPr>
-      <w:r>
-        <w:rPr>
-          <w:sz w:val="24"/>
-          <w:szCs w:val="24"/>
-        </w:rPr>
-        <w:t>Age: Age (years)</w:t>
-      </w:r>
-      <w:r>
-        <w:rPr>
-          <w:sz w:val="24"/>
-          <w:szCs w:val="24"/>
-        </w:rPr>
-        <w:t>.</w:t>
-      </w:r>
-    </w:p>
-    <w:p>
-      <w:pPr>
-        <w:pStyle w:val="ListParagraph"/>
-        <w:ind w:left="360" w:firstLineChars="0" w:firstLine="0"/>
-        <w:rPr>
-          <w:sz w:val="24"/>
-          <w:szCs w:val="24"/>
-        </w:rPr>
-      </w:pPr>
-      <w:r>
-        <w:rPr>
-          <w:rFonts w:hint="eastAsia"/>
-          <w:sz w:val="24"/>
-          <w:szCs w:val="24"/>
-        </w:rPr>
-        <w:t>T</w:t>
-      </w:r>
-      <w:r>
-        <w:rPr>
-          <w:sz w:val="24"/>
-          <w:szCs w:val="24"/>
-        </w:rPr>
-        <w:t xml:space="preserve">he dataset is </w:t>
-      </w:r>
-      <w:r>
-        <w:rPr>
-          <w:sz w:val="24"/>
-          <w:szCs w:val="24"/>
-        </w:rPr>
-        <w:t>originally from the National Institute of Diabetes and Digestive and Kidney Diseases. The objective is to predict based on diagnostic measurements whether a patient has diabetes.</w:t>
-      </w:r>
-      <w:r>
-        <w:rPr>
-          <w:sz w:val="24"/>
-          <w:szCs w:val="24"/>
-        </w:rPr>
-        <w:t xml:space="preserve"> </w:t>
-      </w:r>
-      <w:r>
-        <w:rPr>
-          <w:sz w:val="24"/>
-          <w:szCs w:val="24"/>
-        </w:rPr>
-        <w:t xml:space="preserve">Several constraints were placed on the selection of these instances from a larger database. </w:t>
-      </w:r>
-      <w:proofErr w:type="gramStart"/>
-      <w:r>
-        <w:rPr>
-          <w:sz w:val="24"/>
-          <w:szCs w:val="24"/>
-        </w:rPr>
-        <w:t>In particular, all</w:t>
-      </w:r>
-      <w:proofErr w:type="gramEnd"/>
-      <w:r>
-        <w:rPr>
-          <w:sz w:val="24"/>
-          <w:szCs w:val="24"/>
-        </w:rPr>
-        <w:t xml:space="preserve"> </w:t>
-      </w:r>
-      <w:r>
-        <w:rPr>
-          <w:sz w:val="24"/>
-          <w:szCs w:val="24"/>
-        </w:rPr>
-        <w:lastRenderedPageBreak/>
-        <w:t>patients here are females at least 21 years old of Pima Indian heritage.</w:t>
-      </w:r>
-      <w:r>
-        <w:rPr>
-          <w:sz w:val="24"/>
-          <w:szCs w:val="24"/>
-        </w:rPr>
-        <w:t xml:space="preserve"> The dataset has been adopted for the use of this assignment.</w:t>
-      </w:r>
-    </w:p>
-    <w:p>
-      <w:pPr>
-        <w:pStyle w:val="ListParagraph"/>
-        <w:ind w:left="360" w:firstLineChars="0" w:firstLine="0"/>
-        <w:rPr>
-          <w:rFonts w:hint="eastAsia"/>
-          <w:sz w:val="24"/>
-          <w:szCs w:val="24"/>
-        </w:rPr>
-      </w:pPr>
-      <w:r>
-        <w:rPr>
-          <w:rFonts w:hint="eastAsia"/>
-          <w:sz w:val="24"/>
-          <w:szCs w:val="24"/>
-        </w:rPr>
-        <w:t>T</w:t>
-      </w:r>
-      <w:r>
-        <w:rPr>
-          <w:sz w:val="24"/>
-          <w:szCs w:val="24"/>
-        </w:rPr>
-        <w:t xml:space="preserve">he expert knowledge consulted are to know about background of diabetes. And </w:t>
-      </w:r>
-      <w:proofErr w:type="gramStart"/>
-      <w:r>
-        <w:rPr>
-          <w:sz w:val="24"/>
-          <w:szCs w:val="24"/>
-        </w:rPr>
-        <w:t>also</w:t>
-      </w:r>
-      <w:proofErr w:type="gramEnd"/>
-      <w:r>
-        <w:rPr>
-          <w:sz w:val="24"/>
-          <w:szCs w:val="24"/>
-        </w:rPr>
-        <w:t xml:space="preserve"> the criteria for changing numeric data to categorical variables based on some expert knowledge.</w:t>
-      </w:r>
-    </w:p>
-    <w:p>
-      <w:pPr>
-        <w:pStyle w:val="ListParagraph"/>
-        <w:numPr>
-          <w:ilvl w:val="0"/>
-          <w:numId w:val="1"/>
-        </w:numPr>
-        <w:ind w:firstLineChars="0"/>
-        <w:rPr>
-          <w:b/>
-          <w:bCs/>
-          <w:sz w:val="32"/>
-          <w:szCs w:val="32"/>
-        </w:rPr>
-      </w:pPr>
-      <w:r>
-        <w:rPr>
-          <w:b/>
-          <w:bCs/>
-          <w:sz w:val="32"/>
-          <w:szCs w:val="32"/>
-        </w:rPr>
-        <w:t>Decision Network model</w:t>
-      </w:r>
-    </w:p>
-    <w:p>
-      <w:pPr>
-        <w:pStyle w:val="ListParagraph"/>
-        <w:ind w:left="360" w:firstLineChars="0" w:firstLine="0"/>
-        <w:rPr>
-          <w:rFonts w:hint="eastAsia"/>
-          <w:b/>
-          <w:bCs/>
-          <w:sz w:val="32"/>
-          <w:szCs w:val="32"/>
-        </w:rPr>
-      </w:pPr>
-    </w:p>
-    <w:p>
-      <w:pPr>
-        <w:pStyle w:val="ListParagraph"/>
-        <w:numPr>
-          <w:ilvl w:val="0"/>
-          <w:numId w:val="1"/>
-        </w:numPr>
-        <w:ind w:firstLineChars="0"/>
-        <w:rPr>
-          <w:b/>
-          <w:bCs/>
-          <w:sz w:val="32"/>
-          <w:szCs w:val="32"/>
-        </w:rPr>
-      </w:pPr>
-      <w:r>
-        <w:rPr>
-          <w:b/>
-          <w:bCs/>
-          <w:sz w:val="32"/>
-          <w:szCs w:val="32"/>
-        </w:rPr>
-        <w:t>Model testing and evaluation</w:t>
-      </w:r>
-    </w:p>
-    <w:p>
-      <w:pPr>
-        <w:pStyle w:val="ListParagraph"/>
-        <w:ind w:firstLine="640"/>
-        <w:rPr>
-          <w:rFonts w:hint="eastAsia"/>
-          <w:b/>
-          <w:bCs/>
-          <w:sz w:val="32"/>
-          <w:szCs w:val="32"/>
-        </w:rPr>
-      </w:pPr>
-    </w:p>
-    <w:p>
-      <w:pPr>
-        <w:pStyle w:val="ListParagraph"/>
-        <w:ind w:left="360" w:firstLineChars="0" w:firstLine="0"/>
-        <w:rPr>
-          <w:rFonts w:hint="eastAsia"/>
-          <w:b/>
-          <w:bCs/>
-          <w:sz w:val="32"/>
-          <w:szCs w:val="32"/>
-        </w:rPr>
-      </w:pPr>
-    </w:p>
-    <w:p>
-      <w:pPr>
-        <w:pStyle w:val="ListParagraph"/>
-        <w:numPr>
-          <w:ilvl w:val="0"/>
-          <w:numId w:val="1"/>
-        </w:numPr>
-        <w:ind w:firstLineChars="0"/>
-        <w:rPr>
-          <w:b/>
-          <w:bCs/>
-          <w:sz w:val="32"/>
-          <w:szCs w:val="32"/>
-        </w:rPr>
-      </w:pPr>
-      <w:r>
-        <w:rPr>
-          <w:b/>
-          <w:bCs/>
-          <w:sz w:val="32"/>
-          <w:szCs w:val="32"/>
-        </w:rPr>
-        <w:t>Conclusion</w:t>
-      </w:r>
-    </w:p>
-    <w:p>
-      <w:pPr>
-        <w:pStyle w:val="ListParagraph"/>
-        <w:ind w:left="360" w:firstLineChars="0" w:firstLine="0"/>
-        <w:rPr>
-          <w:rFonts w:hint="eastAsia"/>
-          <w:b/>
-          <w:bCs/>
-          <w:sz w:val="32"/>
-          <w:szCs w:val="32"/>
-        </w:rPr>
-      </w:pPr>
-    </w:p>
-    <w:p>
-      <w:pPr>
-        <w:pStyle w:val="ListParagraph"/>
-        <w:numPr>
-          <w:ilvl w:val="0"/>
-          <w:numId w:val="1"/>
-        </w:numPr>
-        <w:ind w:firstLineChars="0"/>
-        <w:rPr>
-          <w:rFonts w:hint="eastAsia"/>
-          <w:b/>
-          <w:bCs/>
-          <w:sz w:val="32"/>
-          <w:szCs w:val="32"/>
-        </w:rPr>
-      </w:pPr>
-      <w:r>
-        <w:rPr>
-          <w:rFonts w:hint="eastAsia"/>
-          <w:b/>
-          <w:bCs/>
-          <w:sz w:val="32"/>
-          <w:szCs w:val="32"/>
-        </w:rPr>
-        <w:t>Refer</w:t>
-      </w:r>
-      <w:r>
-        <w:rPr>
-          <w:b/>
-          <w:bCs/>
-          <w:sz w:val="32"/>
-          <w:szCs w:val="32"/>
-        </w:rPr>
         <w:t>ences</w:t>
       </w:r>
     </w:p>
@@ -762,6 +690,11 @@
       </w:r>
     </w:p>
     <w:p>
+      <w:pPr>
+        <w:rPr>
+          <w:rStyle w:val="Hyperlink"/>
+        </w:rPr>
+      </w:pPr>
       <w:hyperlink r:id="rId5" w:history="1">
         <w:r>
           <w:rPr>
@@ -771,6 +704,7 @@
         </w:r>
       </w:hyperlink>
     </w:p>
+    <w:p/>
     <w:p>
       <w:r>
         <w:rPr>
@@ -798,6 +732,7 @@
         <w:t>.</w:t>
       </w:r>
     </w:p>
+    <w:p/>
     <w:p>
       <w:r>
         <w:t>Blood pressure</w:t>
@@ -807,6 +742,11 @@
       </w:r>
     </w:p>
     <w:p>
+      <w:pPr>
+        <w:rPr>
+          <w:rFonts w:hint="eastAsia"/>
+        </w:rPr>
+      </w:pPr>
       <w:hyperlink r:id="rId7" w:anchor=":~:text=%2F80%20mmHg.%E2%80%9D-,What%20are%20normal%20blood%20pressure%20numbers%3F,less%20than%20120%2F80%20mmHg.&amp;text=No%20matter%20your%20age%2C%20you,pressure%20in%20a%20healthy%20range" w:history="1">
         <w:r>
           <w:rPr>
@@ -821,23 +761,34 @@
     </w:p>
     <w:p>
       <w:r>
+        <w:t>Insulin</w:t>
+      </w:r>
+      <w:r>
+        <w:t xml:space="preserve"> (avg of data</w:t>
+      </w:r>
+      <w:r>
+        <w:t xml:space="preserve"> </w:t>
+      </w:r>
+      <w:r>
         <w:rPr>
           <w:rFonts w:hint="eastAsia"/>
         </w:rPr>
-        <w:t>S</w:t>
-      </w:r>
-      <w:r>
-        <w:t>kin thickness (avg of data, &gt;20 is high)</w:t>
-      </w:r>
-    </w:p>
-    <w:p>
-      <w:r>
-        <w:t>Insulin</w:t>
-      </w:r>
-      <w:r>
-        <w:t xml:space="preserve"> (avg of data, &gt;80 is high)</w:t>
-      </w:r>
-    </w:p>
+        <w:t>excluding</w:t>
+      </w:r>
+      <w:r>
+        <w:t xml:space="preserve"> zeros</w:t>
+      </w:r>
+      <w:r>
+        <w:t>, &gt;</w:t>
+      </w:r>
+      <w:r>
+        <w:t>156</w:t>
+      </w:r>
+      <w:r>
+        <w:t xml:space="preserve"> is high)</w:t>
+      </w:r>
+    </w:p>
+    <w:p/>
     <w:p>
       <w:proofErr w:type="spellStart"/>
       <w:r>
@@ -894,13 +845,8 @@
     </w:p>
     <w:p/>
     <w:p>
-      <w:proofErr w:type="gramStart"/>
-      <w:r>
-        <w:t>Age(</w:t>
-      </w:r>
-      <w:proofErr w:type="gramEnd"/>
-      <w:r>
-        <w:t>general knowledge &gt;50 is high)</w:t>
+      <w:r>
+        <w:t>Age(general knowledge &gt;50 is high)</w:t>
       </w:r>
     </w:p>
     <w:sectPr>

</xml_diff>